<commit_message>
Traçabilité par dimitri il veut
</commit_message>
<xml_diff>
--- a/Archives/Rapport d'erreur/Rapport d'erreur Template [JJ-MM-AAAA].docx
+++ b/Archives/Rapport d'erreur/Rapport d'erreur Template [JJ-MM-AAAA].docx
@@ -9,7 +9,7 @@
           <w:rStyle w:val="Titre1Car"/>
         </w:rPr>
       </w:pPr>
-      <w:bookmarkStart w:id="0" w:name="_Toc199234554"/>
+      <w:bookmarkStart w:id="0" w:name="_Toc199318038"/>
       <w:r>
         <w:rPr>
           <w:rStyle w:val="Titre1Car"/>
@@ -20,7 +20,7 @@
         <w:rPr>
           <w:rStyle w:val="Titre1Car"/>
         </w:rPr>
-        <w:t>Alto</w:t>
+        <w:t>Nom</w:t>
       </w:r>
       <w:r>
         <w:rPr>
@@ -52,6 +52,13 @@
     </w:p>
     <w:sdt>
       <w:sdtPr>
+        <w:rPr>
+          <w:kern w:val="2"/>
+          <w:sz w:val="40"/>
+          <w:szCs w:val="40"/>
+          <w:lang w:eastAsia="en-US"/>
+          <w14:ligatures w14:val="standardContextual"/>
+        </w:rPr>
         <w:id w:val="1885130250"/>
         <w:docPartObj>
           <w:docPartGallery w:val="Table of Contents"/>
@@ -64,11 +71,8 @@
           <w:b/>
           <w:bCs/>
           <w:color w:val="auto"/>
-          <w:kern w:val="2"/>
           <w:sz w:val="24"/>
           <w:szCs w:val="24"/>
-          <w:lang w:eastAsia="en-US"/>
-          <w14:ligatures w14:val="standardContextual"/>
         </w:rPr>
       </w:sdtEndPr>
       <w:sdtContent>
@@ -87,7 +91,9 @@
               <w:tab w:val="right" w:leader="dot" w:pos="9062"/>
             </w:tabs>
             <w:rPr>
+              <w:rFonts w:eastAsiaTheme="minorEastAsia"/>
               <w:noProof/>
+              <w:lang w:eastAsia="fr-FR"/>
             </w:rPr>
           </w:pPr>
           <w:r>
@@ -99,13 +105,13 @@
           <w:r>
             <w:fldChar w:fldCharType="separate"/>
           </w:r>
-          <w:hyperlink w:anchor="_Toc199234554" w:history="1">
+          <w:hyperlink w:anchor="_Toc199318038" w:history="1">
             <w:r>
               <w:rPr>
                 <w:rStyle w:val="Lienhypertexte"/>
                 <w:noProof/>
               </w:rPr>
-              <w:t>Rapport d'Erreur – CU [Alto et n°]</w:t>
+              <w:t>Rapport d'Erreur – CU [Nom et n°0]</w:t>
             </w:r>
             <w:r>
               <w:rPr>
@@ -126,7 +132,7 @@
                 <w:noProof/>
                 <w:webHidden/>
               </w:rPr>
-              <w:instrText xml:space="preserve"> PAGEREF _Toc199234554 \h </w:instrText>
+              <w:instrText xml:space="preserve"> PAGEREF _Toc199318038 \h </w:instrText>
             </w:r>
             <w:r>
               <w:rPr>
@@ -164,10 +170,12 @@
               <w:tab w:val="right" w:leader="dot" w:pos="9062"/>
             </w:tabs>
             <w:rPr>
+              <w:rFonts w:eastAsiaTheme="minorEastAsia"/>
               <w:noProof/>
+              <w:lang w:eastAsia="fr-FR"/>
             </w:rPr>
           </w:pPr>
-          <w:hyperlink w:anchor="_Toc199234555" w:history="1">
+          <w:hyperlink w:anchor="_Toc199318039" w:history="1">
             <w:r>
               <w:rPr>
                 <w:rStyle w:val="Lienhypertexte"/>
@@ -194,7 +202,7 @@
                 <w:noProof/>
                 <w:webHidden/>
               </w:rPr>
-              <w:instrText xml:space="preserve"> PAGEREF _Toc199234555 \h </w:instrText>
+              <w:instrText xml:space="preserve"> PAGEREF _Toc199318039 \h </w:instrText>
             </w:r>
             <w:r>
               <w:rPr>
@@ -232,10 +240,12 @@
               <w:tab w:val="right" w:leader="dot" w:pos="9062"/>
             </w:tabs>
             <w:rPr>
+              <w:rFonts w:eastAsiaTheme="minorEastAsia"/>
               <w:noProof/>
+              <w:lang w:eastAsia="fr-FR"/>
             </w:rPr>
           </w:pPr>
-          <w:hyperlink w:anchor="_Toc199234556" w:history="1">
+          <w:hyperlink w:anchor="_Toc199318040" w:history="1">
             <w:r>
               <w:rPr>
                 <w:rStyle w:val="Lienhypertexte"/>
@@ -262,7 +272,7 @@
                 <w:noProof/>
                 <w:webHidden/>
               </w:rPr>
-              <w:instrText xml:space="preserve"> PAGEREF _Toc199234556 \h </w:instrText>
+              <w:instrText xml:space="preserve"> PAGEREF _Toc199318040 \h </w:instrText>
             </w:r>
             <w:r>
               <w:rPr>
@@ -300,10 +310,12 @@
               <w:tab w:val="right" w:leader="dot" w:pos="9062"/>
             </w:tabs>
             <w:rPr>
+              <w:rFonts w:eastAsiaTheme="minorEastAsia"/>
               <w:noProof/>
+              <w:lang w:eastAsia="fr-FR"/>
             </w:rPr>
           </w:pPr>
-          <w:hyperlink w:anchor="_Toc199234557" w:history="1">
+          <w:hyperlink w:anchor="_Toc199318041" w:history="1">
             <w:r>
               <w:rPr>
                 <w:rStyle w:val="Lienhypertexte"/>
@@ -330,7 +342,7 @@
                 <w:noProof/>
                 <w:webHidden/>
               </w:rPr>
-              <w:instrText xml:space="preserve"> PAGEREF _Toc199234557 \h </w:instrText>
+              <w:instrText xml:space="preserve"> PAGEREF _Toc199318041 \h </w:instrText>
             </w:r>
             <w:r>
               <w:rPr>
@@ -368,10 +380,12 @@
               <w:tab w:val="right" w:leader="dot" w:pos="9062"/>
             </w:tabs>
             <w:rPr>
+              <w:rFonts w:eastAsiaTheme="minorEastAsia"/>
               <w:noProof/>
+              <w:lang w:eastAsia="fr-FR"/>
             </w:rPr>
           </w:pPr>
-          <w:hyperlink w:anchor="_Toc199234558" w:history="1">
+          <w:hyperlink w:anchor="_Toc199318042" w:history="1">
             <w:r>
               <w:rPr>
                 <w:rStyle w:val="Lienhypertexte"/>
@@ -398,7 +412,7 @@
                 <w:noProof/>
                 <w:webHidden/>
               </w:rPr>
-              <w:instrText xml:space="preserve"> PAGEREF _Toc199234558 \h </w:instrText>
+              <w:instrText xml:space="preserve"> PAGEREF _Toc199318042 \h </w:instrText>
             </w:r>
             <w:r>
               <w:rPr>
@@ -436,10 +450,12 @@
               <w:tab w:val="right" w:leader="dot" w:pos="9062"/>
             </w:tabs>
             <w:rPr>
+              <w:rFonts w:eastAsiaTheme="minorEastAsia"/>
               <w:noProof/>
+              <w:lang w:eastAsia="fr-FR"/>
             </w:rPr>
           </w:pPr>
-          <w:hyperlink w:anchor="_Toc199234559" w:history="1">
+          <w:hyperlink w:anchor="_Toc199318043" w:history="1">
             <w:r>
               <w:rPr>
                 <w:rStyle w:val="Lienhypertexte"/>
@@ -466,7 +482,7 @@
                 <w:noProof/>
                 <w:webHidden/>
               </w:rPr>
-              <w:instrText xml:space="preserve"> PAGEREF _Toc199234559 \h </w:instrText>
+              <w:instrText xml:space="preserve"> PAGEREF _Toc199318043 \h </w:instrText>
             </w:r>
             <w:r>
               <w:rPr>
@@ -504,10 +520,12 @@
               <w:tab w:val="right" w:leader="dot" w:pos="9062"/>
             </w:tabs>
             <w:rPr>
+              <w:rFonts w:eastAsiaTheme="minorEastAsia"/>
               <w:noProof/>
+              <w:lang w:eastAsia="fr-FR"/>
             </w:rPr>
           </w:pPr>
-          <w:hyperlink w:anchor="_Toc199234560" w:history="1">
+          <w:hyperlink w:anchor="_Toc199318044" w:history="1">
             <w:r>
               <w:rPr>
                 <w:rStyle w:val="Lienhypertexte"/>
@@ -534,7 +552,7 @@
                 <w:noProof/>
                 <w:webHidden/>
               </w:rPr>
-              <w:instrText xml:space="preserve"> PAGEREF _Toc199234560 \h </w:instrText>
+              <w:instrText xml:space="preserve"> PAGEREF _Toc199318044 \h </w:instrText>
             </w:r>
             <w:r>
               <w:rPr>
@@ -572,10 +590,12 @@
               <w:tab w:val="right" w:leader="dot" w:pos="9062"/>
             </w:tabs>
             <w:rPr>
+              <w:rFonts w:eastAsiaTheme="minorEastAsia"/>
               <w:noProof/>
+              <w:lang w:eastAsia="fr-FR"/>
             </w:rPr>
           </w:pPr>
-          <w:hyperlink w:anchor="_Toc199234561" w:history="1">
+          <w:hyperlink w:anchor="_Toc199318045" w:history="1">
             <w:r>
               <w:rPr>
                 <w:rStyle w:val="Lienhypertexte"/>
@@ -602,7 +622,7 @@
                 <w:noProof/>
                 <w:webHidden/>
               </w:rPr>
-              <w:instrText xml:space="preserve"> PAGEREF _Toc199234561 \h </w:instrText>
+              <w:instrText xml:space="preserve"> PAGEREF _Toc199318045 \h </w:instrText>
             </w:r>
             <w:r>
               <w:rPr>
@@ -657,7 +677,7 @@
         <w:pStyle w:val="Titre2"/>
       </w:pPr>
       <w:bookmarkStart w:id="1" w:name="_Toc199232223"/>
-      <w:bookmarkStart w:id="2" w:name="_Toc199234555"/>
+      <w:bookmarkStart w:id="2" w:name="_Toc199318039"/>
       <w:r>
         <w:t>Informations du document :</w:t>
       </w:r>
@@ -717,7 +737,7 @@
       <w:pPr>
         <w:pStyle w:val="Titre2"/>
       </w:pPr>
-      <w:bookmarkStart w:id="3" w:name="_Toc199234556"/>
+      <w:bookmarkStart w:id="3" w:name="_Toc199318040"/>
       <w:r>
         <w:t>Anomalie détectée :</w:t>
       </w:r>
@@ -745,7 +765,7 @@
       <w:pPr>
         <w:pStyle w:val="Titre2"/>
       </w:pPr>
-      <w:bookmarkStart w:id="4" w:name="_Toc199234557"/>
+      <w:bookmarkStart w:id="4" w:name="_Toc199318041"/>
       <w:r>
         <w:t>Impact potentiel :</w:t>
       </w:r>
@@ -773,7 +793,7 @@
       <w:pPr>
         <w:pStyle w:val="Titre2"/>
       </w:pPr>
-      <w:bookmarkStart w:id="5" w:name="_Toc199234558"/>
+      <w:bookmarkStart w:id="5" w:name="_Toc199318042"/>
       <w:r>
         <w:t>Actions immédiates recommandées :</w:t>
       </w:r>
@@ -823,7 +843,7 @@
       <w:pPr>
         <w:pStyle w:val="Titre2"/>
       </w:pPr>
-      <w:bookmarkStart w:id="6" w:name="_Toc199234559"/>
+      <w:bookmarkStart w:id="6" w:name="_Toc199318043"/>
       <w:r>
         <w:t>Graphiques :</w:t>
       </w:r>
@@ -846,7 +866,7 @@
       <w:pPr>
         <w:pStyle w:val="Titre2"/>
       </w:pPr>
-      <w:bookmarkStart w:id="7" w:name="_Toc199234560"/>
+      <w:bookmarkStart w:id="7" w:name="_Toc199318044"/>
       <w:r>
         <w:t>Discussion nécessaire avec :</w:t>
       </w:r>
@@ -874,7 +894,7 @@
       <w:pPr>
         <w:pStyle w:val="Titre2"/>
       </w:pPr>
-      <w:bookmarkStart w:id="8" w:name="_Toc199234561"/>
+      <w:bookmarkStart w:id="8" w:name="_Toc199318045"/>
       <w:r>
         <w:t>Commentaires complémentaires :</w:t>
       </w:r>
@@ -1656,6 +1676,7 @@
   <w:style w:type="character" w:default="1" w:styleId="Policepardfaut">
     <w:name w:val="Default Paragraph Font"/>
     <w:uiPriority w:val="1"/>
+    <w:semiHidden/>
     <w:unhideWhenUsed/>
   </w:style>
   <w:style w:type="table" w:default="1" w:styleId="TableauNormal">

</xml_diff>